<commit_message>
Update Sizing MRMC Study Flow Chart.docx
</commit_message>
<xml_diff>
--- a/Sizing MRMC Study Flow Chart.docx
+++ b/Sizing MRMC Study Flow Chart.docx
@@ -573,7 +573,16 @@
           <w:kern w:val="0"/>
           <w14:ligatures w14:val="none"/>
         </w:rPr>
-        <w:t xml:space="preserve"> (done automatically in conversion step if OR parameters given)</w:t>
+        <w:t xml:space="preserve"> (done automatically in conversion step if OR parameters </w:t>
+      </w:r>
+      <w:proofErr w:type="gramStart"/>
+      <w:r>
+        <w:rPr>
+          <w:rFonts w:ascii="Times New Roman" w:eastAsia="Times New Roman" w:hAnsi="Times New Roman" w:cs="Times New Roman"/>
+          <w:kern w:val="0"/>
+          <w14:ligatures w14:val="none"/>
+        </w:rPr>
+        <w:t>given)</w:t>
       </w:r>
       <w:r>
         <w:rPr>
@@ -582,6 +591,39 @@
           <w14:ligatures w14:val="none"/>
         </w:rPr>
         <w:t xml:space="preserve"> </w:t>
+      </w:r>
+      <w:r>
+        <w:rPr>
+          <w:rFonts w:ascii="Times New Roman" w:eastAsia="Times New Roman" w:hAnsi="Times New Roman" w:cs="Times New Roman"/>
+          <w:kern w:val="0"/>
+          <w14:ligatures w14:val="none"/>
+        </w:rPr>
+        <w:t xml:space="preserve"> (</w:t>
+      </w:r>
+      <w:proofErr w:type="gramEnd"/>
+      <w:r>
+        <w:rPr>
+          <w:rFonts w:ascii="Times New Roman" w:eastAsia="Times New Roman" w:hAnsi="Times New Roman" w:cs="Times New Roman"/>
+          <w:kern w:val="0"/>
+          <w14:ligatures w14:val="none"/>
+        </w:rPr>
+        <w:t xml:space="preserve">based on </w:t>
+      </w:r>
+      <w:r>
+        <w:rPr>
+          <w:rFonts w:ascii="Times New Roman" w:eastAsia="Times New Roman" w:hAnsi="Times New Roman" w:cs="Times New Roman"/>
+          <w:kern w:val="0"/>
+          <w14:ligatures w14:val="none"/>
+        </w:rPr>
+        <w:t>Gallas &amp; Hillis 2014</w:t>
+      </w:r>
+      <w:r>
+        <w:rPr>
+          <w:rFonts w:ascii="Times New Roman" w:eastAsia="Times New Roman" w:hAnsi="Times New Roman" w:cs="Times New Roman"/>
+          <w:kern w:val="0"/>
+          <w14:ligatures w14:val="none"/>
+        </w:rPr>
+        <w:t xml:space="preserve"> Eq. 9)</w:t>
       </w:r>
     </w:p>
     <w:p>
@@ -613,7 +655,16 @@
           <w:kern w:val="0"/>
           <w14:ligatures w14:val="none"/>
         </w:rPr>
-        <w:t>compute_moments_df</w:t>
+        <w:t>compute_moments_</w:t>
+      </w:r>
+      <w:proofErr w:type="gramStart"/>
+      <w:r>
+        <w:rPr>
+          <w:rFonts w:ascii="Times New Roman" w:eastAsia="Times New Roman" w:hAnsi="Times New Roman" w:cs="Times New Roman"/>
+          <w:kern w:val="0"/>
+          <w14:ligatures w14:val="none"/>
+        </w:rPr>
+        <w:t>df</w:t>
       </w:r>
       <w:proofErr w:type="spellEnd"/>
       <w:r>
@@ -622,7 +673,16 @@
           <w:kern w:val="0"/>
           <w14:ligatures w14:val="none"/>
         </w:rPr>
-        <w:t>()</w:t>
+        <w:t>(</w:t>
+      </w:r>
+      <w:proofErr w:type="gramEnd"/>
+      <w:r>
+        <w:rPr>
+          <w:rFonts w:ascii="Times New Roman" w:eastAsia="Times New Roman" w:hAnsi="Times New Roman" w:cs="Times New Roman"/>
+          <w:kern w:val="0"/>
+          <w14:ligatures w14:val="none"/>
+        </w:rPr>
+        <w:t>)</w:t>
       </w:r>
       <w:r>
         <w:rPr>
@@ -639,7 +699,16 @@
           <w:kern w:val="0"/>
           <w14:ligatures w14:val="none"/>
         </w:rPr>
-        <w:t>moments_single</w:t>
+        <w:t>moments_</w:t>
+      </w:r>
+      <w:proofErr w:type="gramStart"/>
+      <w:r>
+        <w:rPr>
+          <w:rFonts w:ascii="Times New Roman" w:eastAsia="Times New Roman" w:hAnsi="Times New Roman" w:cs="Times New Roman"/>
+          <w:kern w:val="0"/>
+          <w14:ligatures w14:val="none"/>
+        </w:rPr>
+        <w:t>single</w:t>
       </w:r>
       <w:proofErr w:type="spellEnd"/>
       <w:r>
@@ -648,7 +717,16 @@
           <w:kern w:val="0"/>
           <w14:ligatures w14:val="none"/>
         </w:rPr>
-        <w:t xml:space="preserve">(), </w:t>
+        <w:t>(</w:t>
+      </w:r>
+      <w:proofErr w:type="gramEnd"/>
+      <w:r>
+        <w:rPr>
+          <w:rFonts w:ascii="Times New Roman" w:eastAsia="Times New Roman" w:hAnsi="Times New Roman" w:cs="Times New Roman"/>
+          <w:kern w:val="0"/>
+          <w14:ligatures w14:val="none"/>
+        </w:rPr>
+        <w:t xml:space="preserve">), </w:t>
       </w:r>
       <w:proofErr w:type="spellStart"/>
       <w:r>
@@ -657,7 +735,16 @@
           <w:kern w:val="0"/>
           <w14:ligatures w14:val="none"/>
         </w:rPr>
-        <w:t>moment_single_l</w:t>
+        <w:t>moment_single_</w:t>
+      </w:r>
+      <w:proofErr w:type="gramStart"/>
+      <w:r>
+        <w:rPr>
+          <w:rFonts w:ascii="Times New Roman" w:eastAsia="Times New Roman" w:hAnsi="Times New Roman" w:cs="Times New Roman"/>
+          <w:kern w:val="0"/>
+          <w14:ligatures w14:val="none"/>
+        </w:rPr>
+        <w:t>l</w:t>
       </w:r>
       <w:proofErr w:type="spellEnd"/>
       <w:r>
@@ -666,7 +753,16 @@
           <w:kern w:val="0"/>
           <w14:ligatures w14:val="none"/>
         </w:rPr>
-        <w:t xml:space="preserve">(), </w:t>
+        <w:t>(</w:t>
+      </w:r>
+      <w:proofErr w:type="gramEnd"/>
+      <w:r>
+        <w:rPr>
+          <w:rFonts w:ascii="Times New Roman" w:eastAsia="Times New Roman" w:hAnsi="Times New Roman" w:cs="Times New Roman"/>
+          <w:kern w:val="0"/>
+          <w14:ligatures w14:val="none"/>
+        </w:rPr>
+        <w:t xml:space="preserve">), </w:t>
       </w:r>
       <w:proofErr w:type="spellStart"/>
       <w:r>
@@ -675,7 +771,16 @@
           <w:kern w:val="0"/>
           <w14:ligatures w14:val="none"/>
         </w:rPr>
-        <w:t>moments_cross</w:t>
+        <w:t>moments_</w:t>
+      </w:r>
+      <w:proofErr w:type="gramStart"/>
+      <w:r>
+        <w:rPr>
+          <w:rFonts w:ascii="Times New Roman" w:eastAsia="Times New Roman" w:hAnsi="Times New Roman" w:cs="Times New Roman"/>
+          <w:kern w:val="0"/>
+          <w14:ligatures w14:val="none"/>
+        </w:rPr>
+        <w:t>cross</w:t>
       </w:r>
       <w:proofErr w:type="spellEnd"/>
       <w:r>
@@ -684,7 +789,16 @@
           <w:kern w:val="0"/>
           <w14:ligatures w14:val="none"/>
         </w:rPr>
-        <w:t xml:space="preserve">(), and </w:t>
+        <w:t>(</w:t>
+      </w:r>
+      <w:proofErr w:type="gramEnd"/>
+      <w:r>
+        <w:rPr>
+          <w:rFonts w:ascii="Times New Roman" w:eastAsia="Times New Roman" w:hAnsi="Times New Roman" w:cs="Times New Roman"/>
+          <w:kern w:val="0"/>
+          <w14:ligatures w14:val="none"/>
+        </w:rPr>
+        <w:t xml:space="preserve">), and </w:t>
       </w:r>
       <w:proofErr w:type="spellStart"/>
       <w:r>
@@ -693,7 +807,16 @@
           <w:kern w:val="0"/>
           <w14:ligatures w14:val="none"/>
         </w:rPr>
-        <w:t>moment_cross_l</w:t>
+        <w:t>moment_cross_</w:t>
+      </w:r>
+      <w:proofErr w:type="gramStart"/>
+      <w:r>
+        <w:rPr>
+          <w:rFonts w:ascii="Times New Roman" w:eastAsia="Times New Roman" w:hAnsi="Times New Roman" w:cs="Times New Roman"/>
+          <w:kern w:val="0"/>
+          <w14:ligatures w14:val="none"/>
+        </w:rPr>
+        <w:t>l</w:t>
       </w:r>
       <w:proofErr w:type="spellEnd"/>
       <w:r>
@@ -702,7 +825,16 @@
           <w:kern w:val="0"/>
           <w14:ligatures w14:val="none"/>
         </w:rPr>
-        <w:t>()</w:t>
+        <w:t>(</w:t>
+      </w:r>
+      <w:proofErr w:type="gramEnd"/>
+      <w:r>
+        <w:rPr>
+          <w:rFonts w:ascii="Times New Roman" w:eastAsia="Times New Roman" w:hAnsi="Times New Roman" w:cs="Times New Roman"/>
+          <w:kern w:val="0"/>
+          <w14:ligatures w14:val="none"/>
+        </w:rPr>
+        <w:t>)</w:t>
       </w:r>
       <w:r>
         <w:rPr>
@@ -718,7 +850,23 @@
           <w:kern w:val="0"/>
           <w14:ligatures w14:val="none"/>
         </w:rPr>
-        <w:t>(Gallas &amp; Hillis 2014)</w:t>
+        <w:t>(Gallas &amp; Hillis 2014</w:t>
+      </w:r>
+      <w:r>
+        <w:rPr>
+          <w:rFonts w:ascii="Times New Roman" w:eastAsia="Times New Roman" w:hAnsi="Times New Roman" w:cs="Times New Roman"/>
+          <w:kern w:val="0"/>
+          <w14:ligatures w14:val="none"/>
+        </w:rPr>
+        <w:t xml:space="preserve"> Table 3</w:t>
+      </w:r>
+      <w:r>
+        <w:rPr>
+          <w:rFonts w:ascii="Times New Roman" w:eastAsia="Times New Roman" w:hAnsi="Times New Roman" w:cs="Times New Roman"/>
+          <w:kern w:val="0"/>
+          <w14:ligatures w14:val="none"/>
+        </w:rPr>
+        <w:t>)</w:t>
       </w:r>
     </w:p>
     <w:p>
@@ -802,7 +950,23 @@
           <w:kern w:val="0"/>
           <w14:ligatures w14:val="none"/>
         </w:rPr>
-        <w:t>(Chen, Gong, Gallas 2018) (Section 2.2)</w:t>
+        <w:t>(Chen, Gong, Gallas 2018</w:t>
+      </w:r>
+      <w:r>
+        <w:rPr>
+          <w:rFonts w:ascii="Times New Roman" w:eastAsia="Times New Roman" w:hAnsi="Times New Roman" w:cs="Times New Roman"/>
+          <w:kern w:val="0"/>
+          <w14:ligatures w14:val="none"/>
+        </w:rPr>
+        <w:t xml:space="preserve"> </w:t>
+      </w:r>
+      <w:r>
+        <w:rPr>
+          <w:rFonts w:ascii="Times New Roman" w:eastAsia="Times New Roman" w:hAnsi="Times New Roman" w:cs="Times New Roman"/>
+          <w:kern w:val="0"/>
+          <w14:ligatures w14:val="none"/>
+        </w:rPr>
+        <w:t>Section 2.2)</w:t>
       </w:r>
     </w:p>
     <w:p>
@@ -899,6 +1063,38 @@
         </w:rPr>
         <w:t>)</w:t>
       </w:r>
+      <w:r>
+        <w:rPr>
+          <w:rFonts w:ascii="Times New Roman" w:eastAsia="Times New Roman" w:hAnsi="Times New Roman" w:cs="Times New Roman"/>
+          <w:kern w:val="0"/>
+          <w14:ligatures w14:val="none"/>
+        </w:rPr>
+        <w:t xml:space="preserve"> </w:t>
+      </w:r>
+      <w:r>
+        <w:rPr>
+          <w:rFonts w:ascii="Times New Roman" w:eastAsia="Times New Roman" w:hAnsi="Times New Roman" w:cs="Times New Roman"/>
+          <w:kern w:val="0"/>
+          <w14:ligatures w14:val="none"/>
+        </w:rPr>
+        <w:t>(Chen, Gong, Gallas 2018</w:t>
+      </w:r>
+      <w:r>
+        <w:rPr>
+          <w:rFonts w:ascii="Times New Roman" w:eastAsia="Times New Roman" w:hAnsi="Times New Roman" w:cs="Times New Roman"/>
+          <w:kern w:val="0"/>
+          <w14:ligatures w14:val="none"/>
+        </w:rPr>
+        <w:t xml:space="preserve"> </w:t>
+      </w:r>
+      <w:r>
+        <w:rPr>
+          <w:rFonts w:ascii="Times New Roman" w:eastAsia="Times New Roman" w:hAnsi="Times New Roman" w:cs="Times New Roman"/>
+          <w:kern w:val="0"/>
+          <w14:ligatures w14:val="none"/>
+        </w:rPr>
+        <w:t>Section 2.2)</w:t>
+      </w:r>
     </w:p>
     <w:p>
       <w:pPr>
@@ -994,6 +1190,38 @@
         </w:rPr>
         <w:t>)</w:t>
       </w:r>
+      <w:r>
+        <w:rPr>
+          <w:rFonts w:ascii="Times New Roman" w:eastAsia="Times New Roman" w:hAnsi="Times New Roman" w:cs="Times New Roman"/>
+          <w:kern w:val="0"/>
+          <w14:ligatures w14:val="none"/>
+        </w:rPr>
+        <w:t xml:space="preserve"> </w:t>
+      </w:r>
+      <w:r>
+        <w:rPr>
+          <w:rFonts w:ascii="Times New Roman" w:eastAsia="Times New Roman" w:hAnsi="Times New Roman" w:cs="Times New Roman"/>
+          <w:kern w:val="0"/>
+          <w14:ligatures w14:val="none"/>
+        </w:rPr>
+        <w:t>(Chen, Gong, Gallas 2018</w:t>
+      </w:r>
+      <w:r>
+        <w:rPr>
+          <w:rFonts w:ascii="Times New Roman" w:eastAsia="Times New Roman" w:hAnsi="Times New Roman" w:cs="Times New Roman"/>
+          <w:kern w:val="0"/>
+          <w14:ligatures w14:val="none"/>
+        </w:rPr>
+        <w:t xml:space="preserve"> </w:t>
+      </w:r>
+      <w:r>
+        <w:rPr>
+          <w:rFonts w:ascii="Times New Roman" w:eastAsia="Times New Roman" w:hAnsi="Times New Roman" w:cs="Times New Roman"/>
+          <w:kern w:val="0"/>
+          <w14:ligatures w14:val="none"/>
+        </w:rPr>
+        <w:t>Eq. 14)</w:t>
+      </w:r>
     </w:p>
     <w:p>
       <w:pPr>
@@ -1033,16 +1261,7 @@
           <w:kern w:val="0"/>
           <w14:ligatures w14:val="none"/>
         </w:rPr>
-        <w:t>uniroot_case_</w:t>
-      </w:r>
-      <w:proofErr w:type="gramStart"/>
-      <w:r>
-        <w:rPr>
-          <w:rFonts w:ascii="Times New Roman" w:eastAsia="Times New Roman" w:hAnsi="Times New Roman" w:cs="Times New Roman"/>
-          <w:kern w:val="0"/>
-          <w14:ligatures w14:val="none"/>
-        </w:rPr>
-        <w:t>ss</w:t>
+        <w:t>uniroot_case_ss</w:t>
       </w:r>
       <w:proofErr w:type="spellEnd"/>
       <w:r>
@@ -1051,16 +1270,7 @@
           <w:kern w:val="0"/>
           <w14:ligatures w14:val="none"/>
         </w:rPr>
-        <w:t>(</w:t>
-      </w:r>
-      <w:proofErr w:type="gramEnd"/>
-      <w:r>
-        <w:rPr>
-          <w:rFonts w:ascii="Times New Roman" w:eastAsia="Times New Roman" w:hAnsi="Times New Roman" w:cs="Times New Roman"/>
-          <w:kern w:val="0"/>
-          <w14:ligatures w14:val="none"/>
-        </w:rPr>
-        <w:t xml:space="preserve">) or </w:t>
+        <w:t xml:space="preserve">() or </w:t>
       </w:r>
       <w:proofErr w:type="spellStart"/>
       <w:r>
@@ -1069,16 +1279,7 @@
           <w:kern w:val="0"/>
           <w14:ligatures w14:val="none"/>
         </w:rPr>
-        <w:t>mrmc_</w:t>
-      </w:r>
-      <w:proofErr w:type="gramStart"/>
-      <w:r>
-        <w:rPr>
-          <w:rFonts w:ascii="Times New Roman" w:eastAsia="Times New Roman" w:hAnsi="Times New Roman" w:cs="Times New Roman"/>
-          <w:kern w:val="0"/>
-          <w14:ligatures w14:val="none"/>
-        </w:rPr>
-        <w:t>ss</w:t>
+        <w:t>mrmc_ss</w:t>
       </w:r>
       <w:proofErr w:type="spellEnd"/>
       <w:r>
@@ -1087,16 +1288,7 @@
           <w:kern w:val="0"/>
           <w14:ligatures w14:val="none"/>
         </w:rPr>
-        <w:t>(</w:t>
-      </w:r>
-      <w:proofErr w:type="gramEnd"/>
-      <w:r>
-        <w:rPr>
-          <w:rFonts w:ascii="Times New Roman" w:eastAsia="Times New Roman" w:hAnsi="Times New Roman" w:cs="Times New Roman"/>
-          <w:kern w:val="0"/>
-          <w14:ligatures w14:val="none"/>
-        </w:rPr>
-        <w:t>)</w:t>
+        <w:t>()</w:t>
       </w:r>
     </w:p>
     <w:p>

</xml_diff>